<commit_message>
Added support for groups
</commit_message>
<xml_diff>
--- a/docs/en/Build and Install Guide (OpenMark Authoring Tool).docx
+++ b/docs/en/Build and Install Guide (OpenMark Authoring Tool).docx
@@ -26093,6 +26093,120 @@
           <w:rFonts w:cs="Arial"/>
           <w:lang w:val="en-GB"/>
         </w:rPr>
+        <w:t xml:space="preserve">It is important to note that the encryption algorithms used by the </w:t>
+      </w:r>
+      <w:proofErr w:type="spellStart"/>
+      <w:r>
+        <w:rPr>
+          <w:rFonts w:cs="Arial"/>
+          <w:lang w:val="en-GB"/>
+        </w:rPr>
+        <w:t>OpenMark</w:t>
+      </w:r>
+      <w:proofErr w:type="spellEnd"/>
+      <w:r>
+        <w:rPr>
+          <w:rFonts w:cs="Arial"/>
+          <w:lang w:val="en-GB"/>
+        </w:rPr>
+        <w:t xml:space="preserve"> authoring tool require to have installed files</w:t>
+      </w:r>
+      <w:r>
+        <w:rPr>
+          <w:rFonts w:cs="Arial"/>
+          <w:lang w:val="en-GB"/>
+        </w:rPr>
+        <w:t xml:space="preserve"> from the extension </w:t>
+      </w:r>
+      <w:r>
+        <w:rPr>
+          <w:rFonts w:cs="Arial"/>
+          <w:i/>
+          <w:lang w:val="en-GB"/>
+        </w:rPr>
+        <w:t>“Java Cryptography Extension”</w:t>
+      </w:r>
+      <w:r>
+        <w:rPr>
+          <w:rFonts w:cs="Arial"/>
+          <w:lang w:val="en-GB"/>
+        </w:rPr>
+        <w:t xml:space="preserve"> (</w:t>
+      </w:r>
+      <w:r>
+        <w:rPr>
+          <w:rFonts w:cs="Arial"/>
+          <w:i/>
+          <w:lang w:val="en-GB"/>
+        </w:rPr>
+        <w:t>JCE</w:t>
+      </w:r>
+      <w:r>
+        <w:rPr>
+          <w:rFonts w:cs="Arial"/>
+          <w:lang w:val="en-GB"/>
+        </w:rPr>
+        <w:t xml:space="preserve">) </w:t>
+      </w:r>
+      <w:r>
+        <w:rPr>
+          <w:rFonts w:cs="Arial"/>
+          <w:lang w:val="en-GB"/>
+        </w:rPr>
+        <w:t>for</w:t>
+      </w:r>
+      <w:r>
+        <w:rPr>
+          <w:rFonts w:cs="Arial"/>
+          <w:lang w:val="en-GB"/>
+        </w:rPr>
+        <w:t xml:space="preserve"> JDK 6</w:t>
+      </w:r>
+      <w:r>
+        <w:rPr>
+          <w:rFonts w:cs="Arial"/>
+          <w:lang w:val="en-GB"/>
+        </w:rPr>
+        <w:t xml:space="preserve">, </w:t>
+      </w:r>
+      <w:r>
+        <w:rPr>
+          <w:rFonts w:cs="Arial"/>
+          <w:lang w:val="en-GB"/>
+        </w:rPr>
+        <w:t>which</w:t>
+      </w:r>
+      <w:r>
+        <w:rPr>
+          <w:rFonts w:cs="Arial"/>
+          <w:lang w:val="en-GB"/>
+        </w:rPr>
+        <w:t xml:space="preserve"> can be downloaded from: </w:t>
+      </w:r>
+      <w:hyperlink r:id="rId14" w:history="1">
+        <w:r>
+          <w:rPr>
+            <w:rStyle w:val="Hipervnculo"/>
+            <w:lang/>
+          </w:rPr>
+          <w:t>http://www.oracle.com/technetwork/java/javase/downloads/jce-6-download-429243.html</w:t>
+        </w:r>
+      </w:hyperlink>
+    </w:p>
+    <w:p>
+      <w:pPr>
+        <w:pStyle w:val="Prrafodelista"/>
+        <w:contextualSpacing w:val="0"/>
+        <w:rPr>
+          <w:rFonts w:cs="Arial"/>
+          <w:lang w:val="en-GB"/>
+        </w:rPr>
+      </w:pPr>
+      <w:r>
+        <w:rPr>
+          <w:rFonts w:cs="Arial"/>
+          <w:lang w:val="en-GB"/>
+        </w:rPr>
         <w:t xml:space="preserve">One of the main advantages of building and installing the application with the file </w:t>
       </w:r>
       <w:r>
@@ -26308,6 +26422,7 @@
       <w:r>
         <w:rPr>
           <w:rFonts w:cs="Arial"/>
+          <w:i/>
           <w:lang w:val="en-GB"/>
         </w:rPr>
         <w:t>asymmetric­encryptor.jar</w:t>
@@ -27420,6 +27535,7 @@
           <w:i/>
           <w:lang w:val="en-GB"/>
         </w:rPr>
+        <w:lastRenderedPageBreak/>
         <w:t>gepeq.encryption.private­key</w:t>
       </w:r>
       <w:proofErr w:type="spellEnd"/>
@@ -32753,7 +32869,7 @@
                     <pic:cNvPicPr/>
                   </pic:nvPicPr>
                   <pic:blipFill>
-                    <a:blip r:embed="rId14" cstate="print"/>
+                    <a:blip r:embed="rId15" cstate="print"/>
                     <a:stretch>
                       <a:fillRect/>
                     </a:stretch>
@@ -32955,7 +33071,7 @@
                     <pic:cNvPicPr/>
                   </pic:nvPicPr>
                   <pic:blipFill>
-                    <a:blip r:embed="rId15" cstate="print"/>
+                    <a:blip r:embed="rId16" cstate="print"/>
                     <a:stretch>
                       <a:fillRect/>
                     </a:stretch>
@@ -33113,7 +33229,7 @@
                     <pic:cNvPicPr/>
                   </pic:nvPicPr>
                   <pic:blipFill>
-                    <a:blip r:embed="rId16" cstate="print"/>
+                    <a:blip r:embed="rId17" cstate="print"/>
                     <a:stretch>
                       <a:fillRect/>
                     </a:stretch>
@@ -33209,7 +33325,7 @@
                     <pic:cNvPicPr/>
                   </pic:nvPicPr>
                   <pic:blipFill>
-                    <a:blip r:embed="rId17" cstate="print"/>
+                    <a:blip r:embed="rId18" cstate="print"/>
                     <a:stretch>
                       <a:fillRect/>
                     </a:stretch>
@@ -34035,7 +34151,7 @@
                     <pic:cNvPicPr/>
                   </pic:nvPicPr>
                   <pic:blipFill>
-                    <a:blip r:embed="rId18" cstate="print"/>
+                    <a:blip r:embed="rId19" cstate="print"/>
                     <a:stretch>
                       <a:fillRect/>
                     </a:stretch>
@@ -34432,9 +34548,9 @@
       </w:r>
     </w:p>
     <w:sectPr>
-      <w:headerReference w:type="default" r:id="rId19"/>
-      <w:footerReference w:type="default" r:id="rId20"/>
-      <w:headerReference w:type="first" r:id="rId21"/>
+      <w:headerReference w:type="default" r:id="rId20"/>
+      <w:footerReference w:type="default" r:id="rId21"/>
+      <w:headerReference w:type="first" r:id="rId22"/>
       <w:pgSz w:w="11906" w:h="16838"/>
       <w:pgMar w:top="1417" w:right="1701" w:bottom="1417" w:left="1701" w:header="708" w:footer="708" w:gutter="0"/>
       <w:cols w:space="708"/>
@@ -34491,7 +34607,7 @@
             <w:rPr>
               <w:noProof/>
             </w:rPr>
-            <w:t>2</w:t>
+            <w:t>28</w:t>
           </w:r>
         </w:fldSimple>
       </w:p>
@@ -40220,6 +40336,18 @@
     <w:basedOn w:val="Fuentedeprrafopredeter"/>
     <w:rsid w:val="00464DF8"/>
   </w:style>
+  <w:style w:type="character" w:styleId="Hipervnculovisitado">
+    <w:name w:val="FollowedHyperlink"/>
+    <w:basedOn w:val="Fuentedeprrafopredeter"/>
+    <w:uiPriority w:val="99"/>
+    <w:semiHidden/>
+    <w:unhideWhenUsed/>
+    <w:rsid w:val="0087182C"/>
+    <w:rPr>
+      <w:color w:val="800080" w:themeColor="followedHyperlink"/>
+      <w:u w:val="single"/>
+    </w:rPr>
+  </w:style>
 </w:styles>
 </file>
 
@@ -40511,7 +40639,7 @@
 </file>
 
 <file path=customXml/itemProps1.xml><?xml version="1.0" encoding="utf-8"?>
-<ds:datastoreItem xmlns:ds="http://schemas.openxmlformats.org/officeDocument/2006/customXml" ds:itemID="{F48FEC4B-666A-4778-B074-E265187A1C02}">
+<ds:datastoreItem xmlns:ds="http://schemas.openxmlformats.org/officeDocument/2006/customXml" ds:itemID="{A111F5BF-2F5F-419F-9FFF-ADFA6E3D286F}">
   <ds:schemaRefs>
     <ds:schemaRef ds:uri="http://schemas.openxmlformats.org/officeDocument/2006/bibliography"/>
   </ds:schemaRefs>

</xml_diff>